<commit_message>
Initial Commit of DocMorph
</commit_message>
<xml_diff>
--- a/Templates/Mircosoft 365 personal (QQ2-00012).docx
+++ b/Templates/Mircosoft 365 personal (QQ2-00012).docx
@@ -51,7 +51,7 @@
                 <w:sz w:val="44"/>
                 <w:szCs w:val="44"/>
               </w:rPr>
-              <w:t>HEI {{Name}},</w:t>
+              <w:t>HEI {Name},</w:t>
             </w:r>
           </w:p>
           <w:p>
@@ -135,11 +135,11 @@
                   <wp:effectExtent l="0" t="0" r="0" b="0"/>
                   <wp:wrapThrough wrapText="bothSides">
                     <wp:wrapPolygon edited="0">
-                      <wp:start x="-7" y="0"/>
-                      <wp:lineTo x="-7" y="21386"/>
-                      <wp:lineTo x="21429" y="21386"/>
-                      <wp:lineTo x="21429" y="0"/>
-                      <wp:lineTo x="-7" y="0"/>
+                      <wp:start x="-10" y="0"/>
+                      <wp:lineTo x="-10" y="21381"/>
+                      <wp:lineTo x="21426" y="21381"/>
+                      <wp:lineTo x="21426" y="0"/>
+                      <wp:lineTo x="-10" y="0"/>
                     </wp:wrapPolygon>
                   </wp:wrapThrough>
                   <wp:docPr id="1" name="Kuva 1" descr="tuotekuva"/>
@@ -568,7 +568,7 @@
                 <w:szCs w:val="28"/>
                 <w:shd w:fill="FFFFFF" w:val="clear"/>
               </w:rPr>
-              <w:t>{{ActivationCode}}</w:t>
+              <w:t>{ActivationCode}</w:t>
             </w:r>
           </w:p>
         </w:tc>

</xml_diff>